<commit_message>
Documentation test merge conflict
</commit_message>
<xml_diff>
--- a/Dokumentation.docx
+++ b/Dokumentation.docx
@@ -57,7 +57,21 @@
         <w:rPr>
           <w:lang w:val="de-AT"/>
         </w:rPr>
-        <w:t>Sebastian Haider, Philip Jessner, Simon Frauenschuh</w:t>
+        <w:t xml:space="preserve">Sebastian Haider, Philip </w:t>
+      </w:r>
+      <w:proofErr w:type="spellStart"/>
+      <w:r>
+        <w:rPr>
+          <w:lang w:val="de-AT"/>
+        </w:rPr>
+        <w:t>Jessner</w:t>
+      </w:r>
+      <w:proofErr w:type="spellEnd"/>
+      <w:r>
+        <w:rPr>
+          <w:lang w:val="de-AT"/>
+        </w:rPr>
+        <w:t>, Simon Frauenschuh</w:t>
       </w:r>
       <w:r>
         <w:rPr>
@@ -71,7 +85,7 @@
       <w:pPr>
         <w:pStyle w:val="TitleCover"/>
         <w:rPr>
-          <w:lang w:val="de-AT"/>
+          <w:lang w:val="en-GB"/>
         </w:rPr>
         <w:sectPr>
           <w:footerReference w:type="default" r:id="rId8"/>
@@ -85,7 +99,7 @@
       <w:r>
         <w:rPr>
           <w:spacing w:val="-180"/>
-          <w:lang w:val="de-AT"/>
+          <w:lang w:val="en-GB"/>
         </w:rPr>
         <w:t>Ball On Plate</w:t>
       </w:r>
@@ -94,12 +108,12 @@
       <w:pPr>
         <w:pStyle w:val="Untertitel"/>
         <w:rPr>
-          <w:lang w:val="de-AT"/>
-        </w:rPr>
-      </w:pPr>
-      <w:r>
-        <w:rPr>
-          <w:lang w:val="de-AT"/>
+          <w:lang w:val="en-GB"/>
+        </w:rPr>
+      </w:pPr>
+      <w:r>
+        <w:rPr>
+          <w:lang w:val="en-GB"/>
         </w:rPr>
         <w:lastRenderedPageBreak/>
         <w:t>Maturaprojekt 2023</w:t>
@@ -109,12 +123,12 @@
       <w:pPr>
         <w:pStyle w:val="Titel"/>
         <w:rPr>
-          <w:lang w:val="de-AT"/>
-        </w:rPr>
-      </w:pPr>
-      <w:r>
-        <w:rPr>
-          <w:lang w:val="de-AT"/>
+          <w:lang w:val="en-GB"/>
+        </w:rPr>
+      </w:pPr>
+      <w:r>
+        <w:rPr>
+          <w:lang w:val="en-GB"/>
         </w:rPr>
         <w:t>Ball On Plate</w:t>
       </w:r>
@@ -142,7 +156,21 @@
         <w:rPr>
           <w:lang w:val="de-AT"/>
         </w:rPr>
-        <w:t>Sebastian Haider, Philip Jessner, Simon Frauenschuh</w:t>
+        <w:t xml:space="preserve">Sebastian Haider, Philip </w:t>
+      </w:r>
+      <w:proofErr w:type="spellStart"/>
+      <w:r>
+        <w:rPr>
+          <w:lang w:val="de-AT"/>
+        </w:rPr>
+        <w:t>Jessner</w:t>
+      </w:r>
+      <w:proofErr w:type="spellEnd"/>
+      <w:r>
+        <w:rPr>
+          <w:lang w:val="de-AT"/>
+        </w:rPr>
+        <w:t>, Simon Frauenschuh</w:t>
       </w:r>
     </w:p>
     <w:p>
@@ -152,11 +180,19 @@
           <w:lang w:val="de-AT"/>
         </w:rPr>
       </w:pPr>
-      <w:r>
-        <w:rPr>
-          <w:lang w:val="de-AT"/>
-        </w:rPr>
-        <w:t>HTBLuVA Salzburg</w:t>
+      <w:proofErr w:type="spellStart"/>
+      <w:r>
+        <w:rPr>
+          <w:lang w:val="de-AT"/>
+        </w:rPr>
+        <w:t>HTBLuVA</w:t>
+      </w:r>
+      <w:proofErr w:type="spellEnd"/>
+      <w:r>
+        <w:rPr>
+          <w:lang w:val="de-AT"/>
+        </w:rPr>
+        <w:t xml:space="preserve"> Salzburg</w:t>
       </w:r>
     </w:p>
     <w:p>
@@ -166,11 +202,19 @@
           <w:lang w:val="de-AT"/>
         </w:rPr>
       </w:pPr>
-      <w:r>
-        <w:rPr>
-          <w:lang w:val="de-AT"/>
-        </w:rPr>
-        <w:t>Itzlinger Hauptstraße 30</w:t>
+      <w:proofErr w:type="spellStart"/>
+      <w:r>
+        <w:rPr>
+          <w:lang w:val="de-AT"/>
+        </w:rPr>
+        <w:t>Itzlinger</w:t>
+      </w:r>
+      <w:proofErr w:type="spellEnd"/>
+      <w:r>
+        <w:rPr>
+          <w:lang w:val="de-AT"/>
+        </w:rPr>
+        <w:t xml:space="preserve"> Hauptstraße 30</w:t>
       </w:r>
     </w:p>
     <w:p>
@@ -258,7 +302,7 @@
       <w:pPr>
         <w:pStyle w:val="SectionLabel"/>
         <w:rPr>
-          <w:lang w:val="de-AT"/>
+          <w:lang w:val="en-GB"/>
         </w:rPr>
         <w:sectPr>
           <w:headerReference w:type="default" r:id="rId10"/>
@@ -272,10 +316,42 @@
       <w:r>
         <w:rPr>
           <w:spacing w:val="-100"/>
-          <w:lang w:val="de-AT"/>
+          <w:lang w:val="en-GB"/>
         </w:rPr>
         <w:lastRenderedPageBreak/>
-        <w:t>I n h a l t s v e r z e i c h n i s</w:t>
+        <w:t xml:space="preserve">I n h a l t s v e r z e </w:t>
+      </w:r>
+      <w:proofErr w:type="spellStart"/>
+      <w:r>
+        <w:rPr>
+          <w:spacing w:val="-100"/>
+          <w:lang w:val="en-GB"/>
+        </w:rPr>
+        <w:t>i</w:t>
+      </w:r>
+      <w:proofErr w:type="spellEnd"/>
+      <w:r>
+        <w:rPr>
+          <w:spacing w:val="-100"/>
+          <w:lang w:val="en-GB"/>
+        </w:rPr>
+        <w:t xml:space="preserve"> c h n </w:t>
+      </w:r>
+      <w:proofErr w:type="spellStart"/>
+      <w:r>
+        <w:rPr>
+          <w:spacing w:val="-100"/>
+          <w:lang w:val="en-GB"/>
+        </w:rPr>
+        <w:t>i</w:t>
+      </w:r>
+      <w:proofErr w:type="spellEnd"/>
+      <w:r>
+        <w:rPr>
+          <w:spacing w:val="-100"/>
+          <w:lang w:val="en-GB"/>
+        </w:rPr>
+        <w:t xml:space="preserve"> s</w:t>
       </w:r>
     </w:p>
     <w:p>
@@ -1303,8 +1379,16 @@
         <w:rPr>
           <w:lang w:val="de-AT"/>
         </w:rPr>
-        <w:t>aluable information</w:t>
-      </w:r>
+        <w:t xml:space="preserve">aluable </w:t>
+      </w:r>
+      <w:proofErr w:type="spellStart"/>
+      <w:r>
+        <w:rPr>
+          <w:lang w:val="de-AT"/>
+        </w:rPr>
+        <w:t>information</w:t>
+      </w:r>
+      <w:proofErr w:type="spellEnd"/>
     </w:p>
     <w:p>
       <w:pPr>
@@ -1322,8 +1406,30 @@
         <w:rPr>
           <w:lang w:val="de-AT"/>
         </w:rPr>
-        <w:t>Test your knowledge</w:t>
-      </w:r>
+        <w:t xml:space="preserve">Test </w:t>
+      </w:r>
+      <w:proofErr w:type="spellStart"/>
+      <w:r>
+        <w:rPr>
+          <w:lang w:val="de-AT"/>
+        </w:rPr>
+        <w:t>your</w:t>
+      </w:r>
+      <w:proofErr w:type="spellEnd"/>
+      <w:r>
+        <w:rPr>
+          <w:lang w:val="de-AT"/>
+        </w:rPr>
+        <w:t xml:space="preserve"> </w:t>
+      </w:r>
+      <w:proofErr w:type="spellStart"/>
+      <w:r>
+        <w:rPr>
+          <w:lang w:val="de-AT"/>
+        </w:rPr>
+        <w:t>knowledge</w:t>
+      </w:r>
+      <w:proofErr w:type="spellEnd"/>
     </w:p>
     <w:p>
       <w:pPr>
@@ -1341,8 +1447,16 @@
         <w:rPr>
           <w:lang w:val="de-AT"/>
         </w:rPr>
-        <w:t>Keyboard exercise</w:t>
-      </w:r>
+        <w:t xml:space="preserve">Keyboard </w:t>
+      </w:r>
+      <w:proofErr w:type="spellStart"/>
+      <w:r>
+        <w:rPr>
+          <w:lang w:val="de-AT"/>
+        </w:rPr>
+        <w:t>exercise</w:t>
+      </w:r>
+      <w:proofErr w:type="spellEnd"/>
     </w:p>
     <w:p>
       <w:pPr>
@@ -1447,6 +1561,7 @@
         <w:t xml:space="preserve"> </w:t>
       </w:r>
       <w:hyperlink w:anchor="Grundkonzept_Berechnung" w:history="1">
+        <w:proofErr w:type="spellStart"/>
         <w:r>
           <w:rPr>
             <w:rStyle w:val="Hyperlink"/>
@@ -1454,6 +1569,7 @@
           </w:rPr>
           <w:t>Grundkonzept_Berechnung</w:t>
         </w:r>
+        <w:proofErr w:type="spellEnd"/>
       </w:hyperlink>
       <w:r>
         <w:rPr>
@@ -1483,7 +1599,21 @@
         <w:rPr>
           <w:lang w:val="de-AT"/>
         </w:rPr>
-        <w:t>die Sensordaten der Touchfolie nur zur Bestätigung zu nutzen</w:t>
+        <w:t xml:space="preserve">die Sensordaten der </w:t>
+      </w:r>
+      <w:proofErr w:type="spellStart"/>
+      <w:r>
+        <w:rPr>
+          <w:lang w:val="de-AT"/>
+        </w:rPr>
+        <w:t>Touchfolie</w:t>
+      </w:r>
+      <w:proofErr w:type="spellEnd"/>
+      <w:r>
+        <w:rPr>
+          <w:lang w:val="de-AT"/>
+        </w:rPr>
+        <w:t xml:space="preserve"> nur zur Bestätigung zu nutzen</w:t>
       </w:r>
       <w:r>
         <w:rPr>
@@ -1501,7 +1631,14 @@
         <w:rPr>
           <w:lang w:val="de-AT"/>
         </w:rPr>
-        <w:t xml:space="preserve"> gewählt. Hierbei wird auf den im Servo</w:t>
+        <w:t xml:space="preserve"> gewählt. Hierbei wird auf den im </w:t>
+      </w:r>
+      <w:proofErr w:type="spellStart"/>
+      <w:r>
+        <w:rPr>
+          <w:lang w:val="de-AT"/>
+        </w:rPr>
+        <w:t>Servo</w:t>
       </w:r>
       <w:r>
         <w:rPr>
@@ -1513,7 +1650,14 @@
         <w:rPr>
           <w:lang w:val="de-AT"/>
         </w:rPr>
-        <w:t xml:space="preserve">ontroller gespeicherten Wert zugegriffen, und nur bei einer zu großen Abweichung des vom Gyroskop weitergegebenen Wertes Maßnahmen </w:t>
+        <w:t>ontroller</w:t>
+      </w:r>
+      <w:proofErr w:type="spellEnd"/>
+      <w:r>
+        <w:rPr>
+          <w:lang w:val="de-AT"/>
+        </w:rPr>
+        <w:t xml:space="preserve"> gespeicherten Wert zugegriffen, und nur bei einer zu großen Abweichung des vom Gyroskop weitergegebenen Wertes Maßnahmen </w:t>
       </w:r>
       <w:r>
         <w:rPr>
@@ -1666,7 +1810,21 @@
           <w:lang w:val="de-AT"/>
         </w:rPr>
         <w:lastRenderedPageBreak/>
-        <w:t xml:space="preserve">EE, PostgreSQL und WildFly auf ein vollkommen Cloud- bzw. Enterprise orientiertes System gesetzt, das ortsungebundene Steuerung sowie </w:t>
+        <w:t xml:space="preserve">EE, PostgreSQL und </w:t>
+      </w:r>
+      <w:proofErr w:type="spellStart"/>
+      <w:r>
+        <w:rPr>
+          <w:lang w:val="de-AT"/>
+        </w:rPr>
+        <w:t>WildFly</w:t>
+      </w:r>
+      <w:proofErr w:type="spellEnd"/>
+      <w:r>
+        <w:rPr>
+          <w:lang w:val="de-AT"/>
+        </w:rPr>
+        <w:t xml:space="preserve"> auf ein vollkommen Cloud- bzw. Enterprise orientiertes System gesetzt, das ortsungebundene Steuerung sowie </w:t>
       </w:r>
       <w:r>
         <w:rPr>
@@ -1833,6 +1991,7 @@
         <w:t xml:space="preserve">geführt werden, wurde, wie im Kapitel </w:t>
       </w:r>
       <w:hyperlink w:anchor="Wahl_der_Programmiersprache" w:history="1">
+        <w:proofErr w:type="spellStart"/>
         <w:r>
           <w:rPr>
             <w:rStyle w:val="Hyperlink"/>
@@ -1840,6 +1999,7 @@
           </w:rPr>
           <w:t>Wahl_der_Programmiersprache</w:t>
         </w:r>
+        <w:proofErr w:type="spellEnd"/>
       </w:hyperlink>
       <w:r>
         <w:rPr>
@@ -1869,7 +2029,21 @@
         <w:rPr>
           <w:lang w:val="de-AT"/>
         </w:rPr>
-        <w:t xml:space="preserve"> I2C an die Motoren sowie das Hosten eines WildFly Servers für die Web</w:t>
+        <w:t xml:space="preserve"> I2C an die Motoren sowie das Hosten eines </w:t>
+      </w:r>
+      <w:proofErr w:type="spellStart"/>
+      <w:r>
+        <w:rPr>
+          <w:lang w:val="de-AT"/>
+        </w:rPr>
+        <w:t>WildFly</w:t>
+      </w:r>
+      <w:proofErr w:type="spellEnd"/>
+      <w:r>
+        <w:rPr>
+          <w:lang w:val="de-AT"/>
+        </w:rPr>
+        <w:t xml:space="preserve"> Servers für die Web</w:t>
       </w:r>
       <w:r>
         <w:rPr>
@@ -1884,6 +2058,7 @@
         <w:t xml:space="preserve">Applikation (siehe </w:t>
       </w:r>
       <w:hyperlink w:anchor="Web_Applikation" w:history="1">
+        <w:proofErr w:type="spellStart"/>
         <w:r>
           <w:rPr>
             <w:rStyle w:val="Hyperlink"/>
@@ -1891,6 +2066,7 @@
           </w:rPr>
           <w:t>Web_Applikation</w:t>
         </w:r>
+        <w:proofErr w:type="spellEnd"/>
       </w:hyperlink>
       <w:r>
         <w:rPr>
@@ -1955,17 +2131,17 @@
           <w:lang w:val="de-AT"/>
         </w:rPr>
       </w:pPr>
-      <w:bookmarkStart w:id="7" w:name="Wahl_der_Programmiersprache"/>
-      <w:bookmarkStart w:id="8" w:name="_Toc83495613"/>
+      <w:bookmarkStart w:id="7" w:name="_Toc83495613"/>
+      <w:bookmarkStart w:id="8" w:name="Wahl_der_Programmiersprache"/>
       <w:r>
         <w:rPr>
           <w:lang w:val="de-AT"/>
         </w:rPr>
         <w:t>Wahl der Programmiersprache</w:t>
       </w:r>
-      <w:bookmarkEnd w:id="8"/>
-    </w:p>
-    <w:bookmarkEnd w:id="7"/>
+      <w:bookmarkEnd w:id="7"/>
+    </w:p>
+    <w:bookmarkEnd w:id="8"/>
     <w:p>
       <w:pPr>
         <w:pStyle w:val="Textkrper"/>
@@ -1995,8 +2171,30 @@
         <w:rPr>
           <w:lang w:val="de-AT"/>
         </w:rPr>
-        <w:t xml:space="preserve"> (lib/gyroscope.h</w:t>
-      </w:r>
+        <w:t xml:space="preserve"> (</w:t>
+      </w:r>
+      <w:proofErr w:type="spellStart"/>
+      <w:r>
+        <w:rPr>
+          <w:lang w:val="de-AT"/>
+        </w:rPr>
+        <w:t>lib</w:t>
+      </w:r>
+      <w:proofErr w:type="spellEnd"/>
+      <w:r>
+        <w:rPr>
+          <w:lang w:val="de-AT"/>
+        </w:rPr>
+        <w:t>/</w:t>
+      </w:r>
+      <w:proofErr w:type="spellStart"/>
+      <w:r>
+        <w:rPr>
+          <w:lang w:val="de-AT"/>
+        </w:rPr>
+        <w:t>gyroscope.h</w:t>
+      </w:r>
+      <w:proofErr w:type="spellEnd"/>
       <w:r>
         <w:rPr>
           <w:lang w:val="de-AT"/>
@@ -2031,7 +2229,43 @@
         <w:rPr>
           <w:lang w:val="de-AT"/>
         </w:rPr>
-        <w:t xml:space="preserve"> Der fehlende integrierte Funktionsumfang war für dieses Projekt nicht wirklich von Bedeutung, da der Hauptteil aus Berechnungen besteht, die im Funktionsumfang mitgeliefert sind. Fehlende Funktionen / Bibliotheken wurden aus dem Internet gedownloadet oder selbst geschrieben.</w:t>
+        <w:t xml:space="preserve"> Der fehlende integrierte Funktionsumfang war für dieses Projekt nicht wirklich von Bedeutung, da der Hauptteil aus Berechnungen besteht, die im Funktionsumfang mitgeliefert sind. Fehlende Funktionen / Bibliotheken wurden aus dem Internet gedownloadet</w:t>
+      </w:r>
+      <w:r>
+        <w:rPr>
+          <w:lang w:val="de-AT"/>
+        </w:rPr>
+        <w:t xml:space="preserve"> (</w:t>
+      </w:r>
+      <w:r>
+        <w:rPr>
+          <w:lang w:val="de-AT"/>
+        </w:rPr>
+        <w:t>pca9685.h</w:t>
+      </w:r>
+      <w:r>
+        <w:rPr>
+          <w:lang w:val="de-AT"/>
+        </w:rPr>
+        <w:t>)</w:t>
+      </w:r>
+      <w:r>
+        <w:rPr>
+          <w:lang w:val="de-AT"/>
+        </w:rPr>
+        <w:t xml:space="preserve"> oder selbst geschrieben</w:t>
+      </w:r>
+      <w:r>
+        <w:rPr>
+          <w:lang w:val="de-AT"/>
+        </w:rPr>
+        <w:t xml:space="preserve"> (alle restlichen)</w:t>
+      </w:r>
+      <w:r>
+        <w:rPr>
+          <w:lang w:val="de-AT"/>
+        </w:rPr>
+        <w:t>.</w:t>
       </w:r>
     </w:p>
     <w:p>
@@ -2041,17 +2275,13 @@
           <w:lang w:val="de-AT"/>
         </w:rPr>
       </w:pPr>
-      <w:bookmarkStart w:id="9" w:name="Grundkonzept_Berechnung"/>
-      <w:bookmarkStart w:id="10" w:name="_Toc83495614"/>
-      <w:r>
-        <w:rPr>
-          <w:lang w:val="de-AT"/>
-        </w:rPr>
-        <w:t>Grundkonzept Berechnung</w:t>
-      </w:r>
-      <w:bookmarkEnd w:id="10"/>
-    </w:p>
-    <w:bookmarkEnd w:id="9"/>
+      <w:r>
+        <w:rPr>
+          <w:lang w:val="de-AT"/>
+        </w:rPr>
+        <w:t>Datenerfassung / Messtechnik</w:t>
+      </w:r>
+    </w:p>
     <w:p>
       <w:pPr>
         <w:pStyle w:val="Textkrper"/>
@@ -2073,7 +2303,126 @@
         <w:rPr>
           <w:lang w:val="de-AT"/>
         </w:rPr>
-        <w:t>Kugelposition wird vorausberechnet, Motoren werden bewegt, Touchfolie bestätigt Berechnung (wie bei Gyroskop)</w:t>
+        <w:t xml:space="preserve">Die Datenerfassung beruht auf </w:t>
+      </w:r>
+      <w:r>
+        <w:rPr>
+          <w:lang w:val="de-AT"/>
+        </w:rPr>
+        <w:fldChar w:fldCharType="begin"/>
+      </w:r>
+      <w:r>
+        <w:rPr>
+          <w:lang w:val="de-AT"/>
+        </w:rPr>
+        <w:instrText xml:space="preserve"> INDEX \c "2" \z "1033" </w:instrText>
+      </w:r>
+      <w:r>
+        <w:rPr>
+          <w:lang w:val="de-AT"/>
+        </w:rPr>
+        <w:fldChar w:fldCharType="separate"/>
+      </w:r>
+    </w:p>
+    <w:p>
+      <w:pPr>
+        <w:pStyle w:val="PartTitle"/>
+        <w:framePr w:wrap="notBeside"/>
+        <w:rPr>
+          <w:lang w:val="de-AT"/>
+        </w:rPr>
+      </w:pPr>
+      <w:r>
+        <w:rPr>
+          <w:lang w:val="de-AT"/>
+        </w:rPr>
+        <w:lastRenderedPageBreak/>
+        <w:t>Kapitel</w:t>
+      </w:r>
+    </w:p>
+    <w:p>
+      <w:pPr>
+        <w:pStyle w:val="PartLabel"/>
+        <w:framePr w:wrap="notBeside"/>
+        <w:rPr>
+          <w:lang w:val="de-AT"/>
+        </w:rPr>
+      </w:pPr>
+      <w:r>
+        <w:rPr>
+          <w:lang w:val="de-AT"/>
+        </w:rPr>
+        <w:t>3</w:t>
+      </w:r>
+    </w:p>
+    <w:p>
+      <w:pPr>
+        <w:pStyle w:val="Textkrper"/>
+        <w:rPr>
+          <w:lang w:val="de-AT"/>
+        </w:rPr>
+      </w:pPr>
+      <w:r>
+        <w:rPr>
+          <w:lang w:val="de-AT"/>
+        </w:rPr>
+        <w:fldChar w:fldCharType="end"/>
+      </w:r>
+    </w:p>
+    <w:p>
+      <w:pPr>
+        <w:pStyle w:val="Unterberschrift1"/>
+        <w:rPr>
+          <w:lang w:val="de-AT"/>
+        </w:rPr>
+      </w:pPr>
+      <w:bookmarkStart w:id="9" w:name="_Toc83495614"/>
+      <w:bookmarkStart w:id="10" w:name="Grundkonzept_Berechnung"/>
+      <w:r>
+        <w:rPr>
+          <w:lang w:val="de-AT"/>
+        </w:rPr>
+        <w:t>Grundkonzept Berechnung</w:t>
+      </w:r>
+      <w:bookmarkEnd w:id="9"/>
+    </w:p>
+    <w:bookmarkEnd w:id="10"/>
+    <w:p>
+      <w:pPr>
+        <w:pStyle w:val="Textkrper"/>
+        <w:rPr>
+          <w:noProof/>
+          <w:lang w:val="de-AT"/>
+        </w:rPr>
+        <w:sectPr>
+          <w:headerReference w:type="default" r:id="rId21"/>
+          <w:footerReference w:type="default" r:id="rId22"/>
+          <w:headerReference w:type="first" r:id="rId23"/>
+          <w:type w:val="continuous"/>
+          <w:pgSz w:w="12240" w:h="15840" w:code="1"/>
+          <w:pgMar w:top="1800" w:right="1195" w:bottom="1440" w:left="3355" w:header="720" w:footer="720" w:gutter="0"/>
+          <w:cols w:space="720"/>
+        </w:sectPr>
+      </w:pPr>
+      <w:r>
+        <w:rPr>
+          <w:lang w:val="de-AT"/>
+        </w:rPr>
+        <w:t xml:space="preserve">Kugelposition wird vorausberechnet, Motoren werden bewegt, </w:t>
+      </w:r>
+      <w:proofErr w:type="spellStart"/>
+      <w:r>
+        <w:rPr>
+          <w:lang w:val="de-AT"/>
+        </w:rPr>
+        <w:t>Touchfolie</w:t>
+      </w:r>
+      <w:proofErr w:type="spellEnd"/>
+      <w:r>
+        <w:rPr>
+          <w:lang w:val="de-AT"/>
+        </w:rPr>
+        <w:t xml:space="preserve"> bestätigt Berechnung (wie bei Gyroskop)</w:t>
       </w:r>
       <w:r>
         <w:rPr>
@@ -2233,12 +2582,12 @@
       <w:pPr>
         <w:pStyle w:val="BodyTextKeep"/>
         <w:rPr>
-          <w:lang w:val="de-AT"/>
-        </w:rPr>
-      </w:pPr>
-      <w:r>
-        <w:rPr>
-          <w:lang w:val="de-AT"/>
+          <w:lang w:val="en-GB"/>
+        </w:rPr>
+      </w:pPr>
+      <w:r>
+        <w:rPr>
+          <w:lang w:val="en-GB"/>
         </w:rPr>
         <w:t>o save time in the future, print</w:t>
       </w:r>
@@ -2250,7 +2599,7 @@
       </w:r>
       <w:r>
         <w:rPr>
-          <w:lang w:val="de-AT"/>
+          <w:lang w:val="en-GB"/>
         </w:rPr>
         <w:instrText xml:space="preserve"> XE "print" </w:instrText>
       </w:r>
@@ -2262,33 +2611,33 @@
       </w:r>
       <w:r>
         <w:rPr>
-          <w:lang w:val="de-AT"/>
+          <w:lang w:val="en-GB"/>
         </w:rPr>
         <w:t xml:space="preserve"> a copy of this document. Click </w:t>
       </w:r>
       <w:r>
         <w:rPr>
           <w:b/>
-          <w:lang w:val="de-AT"/>
+          <w:lang w:val="en-GB"/>
         </w:rPr>
         <w:t>Print</w:t>
       </w:r>
       <w:r>
         <w:rPr>
-          <w:lang w:val="de-AT"/>
+          <w:lang w:val="en-GB"/>
         </w:rPr>
         <w:t xml:space="preserve"> on the </w:t>
       </w:r>
       <w:r>
         <w:rPr>
           <w:b/>
-          <w:lang w:val="de-AT"/>
+          <w:lang w:val="en-GB"/>
         </w:rPr>
         <w:t>File</w:t>
       </w:r>
       <w:r>
         <w:rPr>
-          <w:lang w:val="de-AT"/>
+          <w:lang w:val="en-GB"/>
         </w:rPr>
         <w:t xml:space="preserve"> menu, and press ENTER to receive all eight pages of examples and instructions. With the printed document in hand, position yourself in normal view</w:t>
       </w:r>
@@ -2300,7 +2649,7 @@
       </w:r>
       <w:r>
         <w:rPr>
-          <w:lang w:val="de-AT"/>
+          <w:lang w:val="en-GB"/>
         </w:rPr>
         <w:instrText xml:space="preserve"> XE "normal view" </w:instrText>
       </w:r>
@@ -2312,7 +2661,7 @@
       </w:r>
       <w:r>
         <w:rPr>
-          <w:lang w:val="de-AT"/>
+          <w:lang w:val="en-GB"/>
         </w:rPr>
         <w:t xml:space="preserve"> to see the style</w:t>
       </w:r>
@@ -2324,7 +2673,7 @@
       </w:r>
       <w:r>
         <w:rPr>
-          <w:lang w:val="de-AT"/>
+          <w:lang w:val="en-GB"/>
         </w:rPr>
         <w:instrText xml:space="preserve"> XE "style" </w:instrText>
       </w:r>
@@ -2336,9 +2685,23 @@
       </w:r>
       <w:r>
         <w:rPr>
-          <w:lang w:val="de-AT"/>
-        </w:rPr>
-        <w:t xml:space="preserve"> names next to each paragraph. Scroll through the document, and write the style names next to the paragraphs (press CTRL+HOME to reposition yourself at the beginning of the document).</w:t>
+          <w:lang w:val="en-GB"/>
+        </w:rPr>
+        <w:t xml:space="preserve"> names next to each paragraph. Scroll through the </w:t>
+      </w:r>
+      <w:proofErr w:type="gramStart"/>
+      <w:r>
+        <w:rPr>
+          <w:lang w:val="en-GB"/>
+        </w:rPr>
+        <w:t>document, and</w:t>
+      </w:r>
+      <w:proofErr w:type="gramEnd"/>
+      <w:r>
+        <w:rPr>
+          <w:lang w:val="en-GB"/>
+        </w:rPr>
+        <w:t xml:space="preserve"> write the style names next to the paragraphs (press CTRL+HOME to reposition yourself at the beginning of the document).</w:t>
       </w:r>
     </w:p>
     <w:p>
@@ -2399,34 +2762,36 @@
       <w:pPr>
         <w:pStyle w:val="Unterberschrift1"/>
         <w:rPr>
-          <w:lang w:val="de-AT"/>
+          <w:lang w:val="en-GB"/>
         </w:rPr>
       </w:pPr>
       <w:bookmarkStart w:id="13" w:name="_Toc83495616"/>
       <w:r>
         <w:rPr>
-          <w:lang w:val="de-AT"/>
+          <w:lang w:val="en-GB"/>
         </w:rPr>
         <w:t xml:space="preserve">Wahl der </w:t>
       </w:r>
-      <w:r>
-        <w:rPr>
-          <w:lang w:val="de-AT"/>
+      <w:proofErr w:type="spellStart"/>
+      <w:r>
+        <w:rPr>
+          <w:lang w:val="en-GB"/>
         </w:rPr>
         <w:t>Softwaresysteme</w:t>
       </w:r>
       <w:bookmarkEnd w:id="13"/>
+      <w:proofErr w:type="spellEnd"/>
     </w:p>
     <w:p>
       <w:pPr>
         <w:pStyle w:val="Textkrper"/>
         <w:rPr>
-          <w:lang w:val="de-AT"/>
-        </w:rPr>
-      </w:pPr>
-      <w:r>
-        <w:rPr>
-          <w:lang w:val="de-AT"/>
+          <w:lang w:val="en-GB"/>
+        </w:rPr>
+      </w:pPr>
+      <w:r>
+        <w:rPr>
+          <w:lang w:val="en-GB"/>
         </w:rPr>
         <w:t>The “icon key” at left was produced by using the Heading 8 style for the words “icon key” and the List Bullet 5 style for the text below—which uses a Wingdings symbol for the bullet</w:t>
       </w:r>
@@ -2438,7 +2803,7 @@
       </w:r>
       <w:r>
         <w:rPr>
-          <w:lang w:val="de-AT"/>
+          <w:lang w:val="en-GB"/>
         </w:rPr>
         <w:instrText xml:space="preserve"> XE "bullet" </w:instrText>
       </w:r>
@@ -2450,59 +2815,59 @@
       </w:r>
       <w:r>
         <w:rPr>
-          <w:lang w:val="de-AT"/>
+          <w:lang w:val="en-GB"/>
         </w:rPr>
         <w:t xml:space="preserve"> character. To change the bullet symbol, click </w:t>
       </w:r>
       <w:r>
         <w:rPr>
           <w:b/>
-          <w:lang w:val="de-AT"/>
+          <w:lang w:val="en-GB"/>
         </w:rPr>
         <w:t>Bullets and Numbering</w:t>
       </w:r>
       <w:r>
         <w:rPr>
-          <w:lang w:val="de-AT"/>
+          <w:lang w:val="en-GB"/>
         </w:rPr>
         <w:t xml:space="preserve"> on the </w:t>
       </w:r>
       <w:r>
         <w:rPr>
           <w:b/>
-          <w:lang w:val="de-AT"/>
+          <w:lang w:val="en-GB"/>
         </w:rPr>
         <w:t>Format</w:t>
       </w:r>
       <w:r>
         <w:rPr>
-          <w:lang w:val="de-AT"/>
+          <w:lang w:val="en-GB"/>
         </w:rPr>
         <w:t xml:space="preserve"> menu. Click </w:t>
       </w:r>
       <w:r>
         <w:rPr>
           <w:b/>
-          <w:lang w:val="de-AT"/>
+          <w:lang w:val="en-GB"/>
         </w:rPr>
         <w:t>Modify</w:t>
       </w:r>
       <w:r>
         <w:rPr>
-          <w:lang w:val="de-AT"/>
+          <w:lang w:val="en-GB"/>
         </w:rPr>
         <w:t xml:space="preserve">, and then click the </w:t>
       </w:r>
       <w:r>
         <w:rPr>
           <w:b/>
-          <w:lang w:val="de-AT"/>
+          <w:lang w:val="en-GB"/>
         </w:rPr>
         <w:t>Bullet</w:t>
       </w:r>
       <w:r>
         <w:rPr>
-          <w:lang w:val="de-AT"/>
+          <w:lang w:val="en-GB"/>
         </w:rPr>
         <w:t xml:space="preserve"> button. Select a new symbol</w:t>
       </w:r>
@@ -2514,7 +2879,7 @@
       </w:r>
       <w:r>
         <w:rPr>
-          <w:lang w:val="de-AT"/>
+          <w:lang w:val="en-GB"/>
         </w:rPr>
         <w:instrText xml:space="preserve"> XE "symbol" </w:instrText>
       </w:r>
@@ -2526,20 +2891,20 @@
       </w:r>
       <w:r>
         <w:rPr>
-          <w:lang w:val="de-AT"/>
+          <w:lang w:val="en-GB"/>
         </w:rPr>
         <w:t xml:space="preserve">, and then click </w:t>
       </w:r>
       <w:r>
         <w:rPr>
           <w:b/>
-          <w:lang w:val="de-AT"/>
+          <w:lang w:val="en-GB"/>
         </w:rPr>
         <w:t>OK</w:t>
       </w:r>
       <w:r>
         <w:rPr>
-          <w:lang w:val="de-AT"/>
+          <w:lang w:val="en-GB"/>
         </w:rPr>
         <w:t xml:space="preserve"> twice.</w:t>
       </w:r>
@@ -2553,7 +2918,7 @@
       </w:pPr>
       <w:r>
         <w:rPr>
-          <w:lang w:val="de-AT"/>
+          <w:lang w:val="en-GB"/>
         </w:rPr>
         <w:lastRenderedPageBreak/>
         <w:t xml:space="preserve"> </w:t>
@@ -2607,12 +2972,12 @@
       <w:pPr>
         <w:pStyle w:val="BodyTextKeep"/>
         <w:rPr>
-          <w:lang w:val="de-AT"/>
-        </w:rPr>
-      </w:pPr>
-      <w:r>
-        <w:rPr>
-          <w:lang w:val="de-AT"/>
+          <w:lang w:val="en-GB"/>
+        </w:rPr>
+      </w:pPr>
+      <w:r>
+        <w:rPr>
+          <w:lang w:val="en-GB"/>
         </w:rPr>
         <w:t>o save time in the future, print</w:t>
       </w:r>
@@ -2624,7 +2989,7 @@
       </w:r>
       <w:r>
         <w:rPr>
-          <w:lang w:val="de-AT"/>
+          <w:lang w:val="en-GB"/>
         </w:rPr>
         <w:instrText xml:space="preserve"> XE "print" </w:instrText>
       </w:r>
@@ -2636,33 +3001,33 @@
       </w:r>
       <w:r>
         <w:rPr>
-          <w:lang w:val="de-AT"/>
+          <w:lang w:val="en-GB"/>
         </w:rPr>
         <w:t xml:space="preserve"> a copy of this document. Click </w:t>
       </w:r>
       <w:r>
         <w:rPr>
           <w:b/>
-          <w:lang w:val="de-AT"/>
+          <w:lang w:val="en-GB"/>
         </w:rPr>
         <w:t>Print</w:t>
       </w:r>
       <w:r>
         <w:rPr>
-          <w:lang w:val="de-AT"/>
+          <w:lang w:val="en-GB"/>
         </w:rPr>
         <w:t xml:space="preserve"> on the </w:t>
       </w:r>
       <w:r>
         <w:rPr>
           <w:b/>
-          <w:lang w:val="de-AT"/>
+          <w:lang w:val="en-GB"/>
         </w:rPr>
         <w:t>File</w:t>
       </w:r>
       <w:r>
         <w:rPr>
-          <w:lang w:val="de-AT"/>
+          <w:lang w:val="en-GB"/>
         </w:rPr>
         <w:t xml:space="preserve"> menu, and press ENTER to receive all eight pages of examples and instructions. With the printed document in hand, position yourself in normal view</w:t>
       </w:r>
@@ -2674,7 +3039,7 @@
       </w:r>
       <w:r>
         <w:rPr>
-          <w:lang w:val="de-AT"/>
+          <w:lang w:val="en-GB"/>
         </w:rPr>
         <w:instrText xml:space="preserve"> XE "normal view" </w:instrText>
       </w:r>
@@ -2686,7 +3051,7 @@
       </w:r>
       <w:r>
         <w:rPr>
-          <w:lang w:val="de-AT"/>
+          <w:lang w:val="en-GB"/>
         </w:rPr>
         <w:t xml:space="preserve"> to see the style</w:t>
       </w:r>
@@ -2698,7 +3063,7 @@
       </w:r>
       <w:r>
         <w:rPr>
-          <w:lang w:val="de-AT"/>
+          <w:lang w:val="en-GB"/>
         </w:rPr>
         <w:instrText xml:space="preserve"> XE "style" </w:instrText>
       </w:r>
@@ -2710,9 +3075,23 @@
       </w:r>
       <w:r>
         <w:rPr>
-          <w:lang w:val="de-AT"/>
-        </w:rPr>
-        <w:t xml:space="preserve"> names next to each paragraph. Scroll through the document, and write the style names next to the paragraphs (press CTRL+HOME to reposition yourself at the beginning of the document).</w:t>
+          <w:lang w:val="en-GB"/>
+        </w:rPr>
+        <w:t xml:space="preserve"> names next to each paragraph. Scroll through the </w:t>
+      </w:r>
+      <w:proofErr w:type="gramStart"/>
+      <w:r>
+        <w:rPr>
+          <w:lang w:val="en-GB"/>
+        </w:rPr>
+        <w:t>document, and</w:t>
+      </w:r>
+      <w:proofErr w:type="gramEnd"/>
+      <w:r>
+        <w:rPr>
+          <w:lang w:val="en-GB"/>
+        </w:rPr>
+        <w:t xml:space="preserve"> write the style names next to the paragraphs (press CTRL+HOME to reposition yourself at the beginning of the document).</w:t>
       </w:r>
     </w:p>
     <w:p>
@@ -2773,28 +3152,36 @@
       <w:pPr>
         <w:pStyle w:val="Unterberschrift1"/>
         <w:rPr>
-          <w:lang w:val="de-AT"/>
+          <w:lang w:val="en-GB"/>
         </w:rPr>
       </w:pPr>
       <w:bookmarkStart w:id="15" w:name="_Toc83495618"/>
       <w:r>
         <w:rPr>
-          <w:lang w:val="de-AT"/>
-        </w:rPr>
-        <w:t>Wahl der Fertigungsmethode</w:t>
+          <w:lang w:val="en-GB"/>
+        </w:rPr>
+        <w:t xml:space="preserve">Wahl der </w:t>
+      </w:r>
+      <w:proofErr w:type="spellStart"/>
+      <w:r>
+        <w:rPr>
+          <w:lang w:val="en-GB"/>
+        </w:rPr>
+        <w:t>Fertigungsmethode</w:t>
       </w:r>
       <w:bookmarkEnd w:id="15"/>
+      <w:proofErr w:type="spellEnd"/>
     </w:p>
     <w:p>
       <w:pPr>
         <w:pStyle w:val="Textkrper"/>
         <w:rPr>
-          <w:lang w:val="de-AT"/>
-        </w:rPr>
-      </w:pPr>
-      <w:r>
-        <w:rPr>
-          <w:lang w:val="de-AT"/>
+          <w:lang w:val="en-GB"/>
+        </w:rPr>
+      </w:pPr>
+      <w:r>
+        <w:rPr>
+          <w:lang w:val="en-GB"/>
         </w:rPr>
         <w:t>The “icon key” at left was produced by using the Heading 8 style for the words “icon key” and the List Bullet 5 style for the text below—which uses a Wingdings symbol for the bullet</w:t>
       </w:r>
@@ -2806,7 +3193,7 @@
       </w:r>
       <w:r>
         <w:rPr>
-          <w:lang w:val="de-AT"/>
+          <w:lang w:val="en-GB"/>
         </w:rPr>
         <w:instrText xml:space="preserve"> XE "bullet" </w:instrText>
       </w:r>
@@ -2818,59 +3205,59 @@
       </w:r>
       <w:r>
         <w:rPr>
-          <w:lang w:val="de-AT"/>
+          <w:lang w:val="en-GB"/>
         </w:rPr>
         <w:t xml:space="preserve"> character. To change the bullet symbol, click </w:t>
       </w:r>
       <w:r>
         <w:rPr>
           <w:b/>
-          <w:lang w:val="de-AT"/>
+          <w:lang w:val="en-GB"/>
         </w:rPr>
         <w:t>Bullets and Numbering</w:t>
       </w:r>
       <w:r>
         <w:rPr>
-          <w:lang w:val="de-AT"/>
+          <w:lang w:val="en-GB"/>
         </w:rPr>
         <w:t xml:space="preserve"> on the </w:t>
       </w:r>
       <w:r>
         <w:rPr>
           <w:b/>
-          <w:lang w:val="de-AT"/>
+          <w:lang w:val="en-GB"/>
         </w:rPr>
         <w:t>Format</w:t>
       </w:r>
       <w:r>
         <w:rPr>
-          <w:lang w:val="de-AT"/>
+          <w:lang w:val="en-GB"/>
         </w:rPr>
         <w:t xml:space="preserve"> menu. Click </w:t>
       </w:r>
       <w:r>
         <w:rPr>
           <w:b/>
-          <w:lang w:val="de-AT"/>
+          <w:lang w:val="en-GB"/>
         </w:rPr>
         <w:t>Modify</w:t>
       </w:r>
       <w:r>
         <w:rPr>
-          <w:lang w:val="de-AT"/>
+          <w:lang w:val="en-GB"/>
         </w:rPr>
         <w:t xml:space="preserve">, and then click the </w:t>
       </w:r>
       <w:r>
         <w:rPr>
           <w:b/>
-          <w:lang w:val="de-AT"/>
+          <w:lang w:val="en-GB"/>
         </w:rPr>
         <w:t>Bullet</w:t>
       </w:r>
       <w:r>
         <w:rPr>
-          <w:lang w:val="de-AT"/>
+          <w:lang w:val="en-GB"/>
         </w:rPr>
         <w:t xml:space="preserve"> button. Select a new symbol</w:t>
       </w:r>
@@ -2882,7 +3269,7 @@
       </w:r>
       <w:r>
         <w:rPr>
-          <w:lang w:val="de-AT"/>
+          <w:lang w:val="en-GB"/>
         </w:rPr>
         <w:instrText xml:space="preserve"> XE "symbol" </w:instrText>
       </w:r>
@@ -2894,20 +3281,20 @@
       </w:r>
       <w:r>
         <w:rPr>
-          <w:lang w:val="de-AT"/>
+          <w:lang w:val="en-GB"/>
         </w:rPr>
         <w:t xml:space="preserve">, and then click </w:t>
       </w:r>
       <w:r>
         <w:rPr>
           <w:b/>
-          <w:lang w:val="de-AT"/>
+          <w:lang w:val="en-GB"/>
         </w:rPr>
         <w:t>OK</w:t>
       </w:r>
       <w:r>
         <w:rPr>
-          <w:lang w:val="de-AT"/>
+          <w:lang w:val="en-GB"/>
         </w:rPr>
         <w:t xml:space="preserve"> twice.</w:t>
       </w:r>
@@ -2916,14 +3303,14 @@
       <w:pPr>
         <w:pStyle w:val="Textkrper"/>
         <w:rPr>
-          <w:lang w:val="de-AT"/>
+          <w:lang w:val="en-GB"/>
         </w:rPr>
       </w:pPr>
     </w:p>
     <w:sectPr>
-      <w:headerReference w:type="default" r:id="rId21"/>
-      <w:footerReference w:type="default" r:id="rId22"/>
-      <w:headerReference w:type="first" r:id="rId23"/>
+      <w:headerReference w:type="default" r:id="rId24"/>
+      <w:footerReference w:type="default" r:id="rId25"/>
+      <w:headerReference w:type="first" r:id="rId26"/>
       <w:type w:val="continuous"/>
       <w:pgSz w:w="12240" w:h="15840" w:code="1"/>
       <w:pgMar w:top="1800" w:right="1195" w:bottom="1440" w:left="3355" w:header="720" w:footer="720" w:gutter="0"/>
@@ -3213,6 +3600,56 @@
 </w:ftr>
 </file>
 
+<file path=word/footer9.xml><?xml version="1.0" encoding="utf-8"?>
+<w:ftr xmlns:wpc="http://schemas.microsoft.com/office/word/2010/wordprocessingCanvas" xmlns:cx="http://schemas.microsoft.com/office/drawing/2014/chartex" xmlns:cx1="http://schemas.microsoft.com/office/drawing/2015/9/8/chartex" xmlns:cx2="http://schemas.microsoft.com/office/drawing/2015/10/21/chartex" xmlns:cx3="http://schemas.microsoft.com/office/drawing/2016/5/9/chartex" xmlns:cx4="http://schemas.microsoft.com/office/drawing/2016/5/10/chartex" xmlns:cx5="http://schemas.microsoft.com/office/drawing/2016/5/11/chartex" xmlns:cx6="http://schemas.microsoft.com/office/drawing/2016/5/12/chartex" xmlns:cx7="http://schemas.microsoft.com/office/drawing/2016/5/13/chartex" xmlns:cx8="http://schemas.microsoft.com/office/drawing/2016/5/14/chartex" xmlns:mc="http://schemas.openxmlformats.org/markup-compatibility/2006" xmlns:aink="http://schemas.microsoft.com/office/drawing/2016/ink" xmlns:am3d="http://schemas.microsoft.com/office/drawing/2017/model3d" xmlns:o="urn:schemas-microsoft-com:office:office" xmlns:r="http://schemas.openxmlformats.org/officeDocument/2006/relationships" xmlns:m="http://schemas.openxmlformats.org/officeDocument/2006/math" xmlns:v="urn:schemas-microsoft-com:vml" xmlns:wp14="http://schemas.microsoft.com/office/word/2010/wordprocessingDrawing" xmlns:wp="http://schemas.openxmlformats.org/drawingml/2006/wordprocessingDrawing" xmlns:w10="urn:schemas-microsoft-com:office:word" xmlns:w="http://schemas.openxmlformats.org/wordprocessingml/2006/main" xmlns:w14="http://schemas.microsoft.com/office/word/2010/wordml" xmlns:w15="http://schemas.microsoft.com/office/word/2012/wordml" xmlns:w16cex="http://schemas.microsoft.com/office/word/2018/wordml/cex" xmlns:w16cid="http://schemas.microsoft.com/office/word/2016/wordml/cid" xmlns:w16="http://schemas.microsoft.com/office/word/2018/wordml" xmlns:w16sdtdh="http://schemas.microsoft.com/office/word/2020/wordml/sdtdatahash" xmlns:w16se="http://schemas.microsoft.com/office/word/2015/wordml/symex" xmlns:wpg="http://schemas.microsoft.com/office/word/2010/wordprocessingGroup" xmlns:wpi="http://schemas.microsoft.com/office/word/2010/wordprocessingInk" xmlns:wne="http://schemas.microsoft.com/office/word/2006/wordml" xmlns:wps="http://schemas.microsoft.com/office/word/2010/wordprocessingShape" mc:Ignorable="w14 w15 w16se w16cid w16 w16cex w16sdtdh wp14">
+  <w:p>
+    <w:pPr>
+      <w:pStyle w:val="Fuzeile"/>
+      <w:framePr w:wrap="notBeside" w:vAnchor="text" w:hAnchor="margin" w:xAlign="center" w:y="1"/>
+      <w:rPr>
+        <w:rStyle w:val="Seitenzahl"/>
+      </w:rPr>
+    </w:pPr>
+    <w:r>
+      <w:rPr>
+        <w:rStyle w:val="Seitenzahl"/>
+      </w:rPr>
+      <w:fldChar w:fldCharType="begin"/>
+    </w:r>
+    <w:r>
+      <w:rPr>
+        <w:rStyle w:val="Seitenzahl"/>
+      </w:rPr>
+      <w:instrText xml:space="preserve">PAGE  </w:instrText>
+    </w:r>
+    <w:r>
+      <w:rPr>
+        <w:rStyle w:val="Seitenzahl"/>
+      </w:rPr>
+      <w:fldChar w:fldCharType="separate"/>
+    </w:r>
+    <w:r>
+      <w:rPr>
+        <w:rStyle w:val="Seitenzahl"/>
+        <w:noProof/>
+      </w:rPr>
+      <w:t>5</w:t>
+    </w:r>
+    <w:r>
+      <w:rPr>
+        <w:rStyle w:val="Seitenzahl"/>
+      </w:rPr>
+      <w:fldChar w:fldCharType="end"/>
+    </w:r>
+  </w:p>
+  <w:p>
+    <w:pPr>
+      <w:pStyle w:val="Fuzeile"/>
+    </w:pPr>
+  </w:p>
+</w:ftr>
+</file>
+
 <file path=word/footnotes.xml><?xml version="1.0" encoding="utf-8"?>
 <w:footnotes xmlns:wpc="http://schemas.microsoft.com/office/word/2010/wordprocessingCanvas" xmlns:cx="http://schemas.microsoft.com/office/drawing/2014/chartex" xmlns:cx1="http://schemas.microsoft.com/office/drawing/2015/9/8/chartex" xmlns:cx2="http://schemas.microsoft.com/office/drawing/2015/10/21/chartex" xmlns:cx3="http://schemas.microsoft.com/office/drawing/2016/5/9/chartex" xmlns:cx4="http://schemas.microsoft.com/office/drawing/2016/5/10/chartex" xmlns:cx5="http://schemas.microsoft.com/office/drawing/2016/5/11/chartex" xmlns:cx6="http://schemas.microsoft.com/office/drawing/2016/5/12/chartex" xmlns:cx7="http://schemas.microsoft.com/office/drawing/2016/5/13/chartex" xmlns:cx8="http://schemas.microsoft.com/office/drawing/2016/5/14/chartex" xmlns:mc="http://schemas.openxmlformats.org/markup-compatibility/2006" xmlns:aink="http://schemas.microsoft.com/office/drawing/2016/ink" xmlns:am3d="http://schemas.microsoft.com/office/drawing/2017/model3d" xmlns:o="urn:schemas-microsoft-com:office:office" xmlns:r="http://schemas.openxmlformats.org/officeDocument/2006/relationships" xmlns:m="http://schemas.openxmlformats.org/officeDocument/2006/math" xmlns:v="urn:schemas-microsoft-com:vml" xmlns:wp14="http://schemas.microsoft.com/office/word/2010/wordprocessingDrawing" xmlns:wp="http://schemas.openxmlformats.org/drawingml/2006/wordprocessingDrawing" xmlns:w10="urn:schemas-microsoft-com:office:word" xmlns:w="http://schemas.openxmlformats.org/wordprocessingml/2006/main" xmlns:w14="http://schemas.microsoft.com/office/word/2010/wordml" xmlns:w15="http://schemas.microsoft.com/office/word/2012/wordml" xmlns:w16cex="http://schemas.microsoft.com/office/word/2018/wordml/cex" xmlns:w16cid="http://schemas.microsoft.com/office/word/2016/wordml/cid" xmlns:w16="http://schemas.microsoft.com/office/word/2018/wordml" xmlns:w16sdtdh="http://schemas.microsoft.com/office/word/2020/wordml/sdtdatahash" xmlns:w16se="http://schemas.microsoft.com/office/word/2015/wordml/symex" xmlns:wpg="http://schemas.microsoft.com/office/word/2010/wordprocessingGroup" xmlns:wpi="http://schemas.microsoft.com/office/word/2010/wordprocessingInk" xmlns:wne="http://schemas.microsoft.com/office/word/2006/wordml" xmlns:wps="http://schemas.microsoft.com/office/word/2010/wordprocessingShape" mc:Ignorable="w14 w15 w16se w16cid w16 w16cex w16sdtdh wp14">
   <w:footnote w:type="separator" w:id="-1">
@@ -3233,6 +3670,16 @@
 </file>
 
 <file path=word/header1.xml><?xml version="1.0" encoding="utf-8"?>
+<w:hdr xmlns:wpc="http://schemas.microsoft.com/office/word/2010/wordprocessingCanvas" xmlns:cx="http://schemas.microsoft.com/office/drawing/2014/chartex" xmlns:cx1="http://schemas.microsoft.com/office/drawing/2015/9/8/chartex" xmlns:cx2="http://schemas.microsoft.com/office/drawing/2015/10/21/chartex" xmlns:cx3="http://schemas.microsoft.com/office/drawing/2016/5/9/chartex" xmlns:cx4="http://schemas.microsoft.com/office/drawing/2016/5/10/chartex" xmlns:cx5="http://schemas.microsoft.com/office/drawing/2016/5/11/chartex" xmlns:cx6="http://schemas.microsoft.com/office/drawing/2016/5/12/chartex" xmlns:cx7="http://schemas.microsoft.com/office/drawing/2016/5/13/chartex" xmlns:cx8="http://schemas.microsoft.com/office/drawing/2016/5/14/chartex" xmlns:mc="http://schemas.openxmlformats.org/markup-compatibility/2006" xmlns:aink="http://schemas.microsoft.com/office/drawing/2016/ink" xmlns:am3d="http://schemas.microsoft.com/office/drawing/2017/model3d" xmlns:o="urn:schemas-microsoft-com:office:office" xmlns:r="http://schemas.openxmlformats.org/officeDocument/2006/relationships" xmlns:m="http://schemas.openxmlformats.org/officeDocument/2006/math" xmlns:v="urn:schemas-microsoft-com:vml" xmlns:wp14="http://schemas.microsoft.com/office/word/2010/wordprocessingDrawing" xmlns:wp="http://schemas.openxmlformats.org/drawingml/2006/wordprocessingDrawing" xmlns:w10="urn:schemas-microsoft-com:office:word" xmlns:w="http://schemas.openxmlformats.org/wordprocessingml/2006/main" xmlns:w14="http://schemas.microsoft.com/office/word/2010/wordml" xmlns:w15="http://schemas.microsoft.com/office/word/2012/wordml" xmlns:w16cex="http://schemas.microsoft.com/office/word/2018/wordml/cex" xmlns:w16cid="http://schemas.microsoft.com/office/word/2016/wordml/cid" xmlns:w16="http://schemas.microsoft.com/office/word/2018/wordml" xmlns:w16sdtdh="http://schemas.microsoft.com/office/word/2020/wordml/sdtdatahash" xmlns:w16se="http://schemas.microsoft.com/office/word/2015/wordml/symex" xmlns:wpg="http://schemas.microsoft.com/office/word/2010/wordprocessingGroup" xmlns:wpi="http://schemas.microsoft.com/office/word/2010/wordprocessingInk" xmlns:wne="http://schemas.microsoft.com/office/word/2006/wordml" xmlns:wps="http://schemas.microsoft.com/office/word/2010/wordprocessingShape" mc:Ignorable="w14 w15 w16se w16cid w16 w16cex w16sdtdh wp14">
+  <w:p>
+    <w:pPr>
+      <w:pStyle w:val="Kopfzeile"/>
+    </w:pPr>
+  </w:p>
+</w:hdr>
+</file>
+
+<file path=word/header10.xml><?xml version="1.0" encoding="utf-8"?>
 <w:hdr xmlns:wpc="http://schemas.microsoft.com/office/word/2010/wordprocessingCanvas" xmlns:cx="http://schemas.microsoft.com/office/drawing/2014/chartex" xmlns:cx1="http://schemas.microsoft.com/office/drawing/2015/9/8/chartex" xmlns:cx2="http://schemas.microsoft.com/office/drawing/2015/10/21/chartex" xmlns:cx3="http://schemas.microsoft.com/office/drawing/2016/5/9/chartex" xmlns:cx4="http://schemas.microsoft.com/office/drawing/2016/5/10/chartex" xmlns:cx5="http://schemas.microsoft.com/office/drawing/2016/5/11/chartex" xmlns:cx6="http://schemas.microsoft.com/office/drawing/2016/5/12/chartex" xmlns:cx7="http://schemas.microsoft.com/office/drawing/2016/5/13/chartex" xmlns:cx8="http://schemas.microsoft.com/office/drawing/2016/5/14/chartex" xmlns:mc="http://schemas.openxmlformats.org/markup-compatibility/2006" xmlns:aink="http://schemas.microsoft.com/office/drawing/2016/ink" xmlns:am3d="http://schemas.microsoft.com/office/drawing/2017/model3d" xmlns:o="urn:schemas-microsoft-com:office:office" xmlns:r="http://schemas.openxmlformats.org/officeDocument/2006/relationships" xmlns:m="http://schemas.openxmlformats.org/officeDocument/2006/math" xmlns:v="urn:schemas-microsoft-com:vml" xmlns:wp14="http://schemas.microsoft.com/office/word/2010/wordprocessingDrawing" xmlns:wp="http://schemas.openxmlformats.org/drawingml/2006/wordprocessingDrawing" xmlns:w10="urn:schemas-microsoft-com:office:word" xmlns:w="http://schemas.openxmlformats.org/wordprocessingml/2006/main" xmlns:w14="http://schemas.microsoft.com/office/word/2010/wordml" xmlns:w15="http://schemas.microsoft.com/office/word/2012/wordml" xmlns:w16cex="http://schemas.microsoft.com/office/word/2018/wordml/cex" xmlns:w16cid="http://schemas.microsoft.com/office/word/2016/wordml/cid" xmlns:w16="http://schemas.microsoft.com/office/word/2018/wordml" xmlns:w16sdtdh="http://schemas.microsoft.com/office/word/2020/wordml/sdtdatahash" xmlns:w16se="http://schemas.microsoft.com/office/word/2015/wordml/symex" xmlns:wpg="http://schemas.microsoft.com/office/word/2010/wordprocessingGroup" xmlns:wpi="http://schemas.microsoft.com/office/word/2010/wordprocessingInk" xmlns:wne="http://schemas.microsoft.com/office/word/2006/wordml" xmlns:wps="http://schemas.microsoft.com/office/word/2010/wordprocessingShape" mc:Ignorable="w14 w15 w16se w16cid w16 w16cex w16sdtdh wp14">
   <w:p>
     <w:pPr>
@@ -3318,6 +3765,16 @@
 </file>
 
 <file path=word/header8.xml><?xml version="1.0" encoding="utf-8"?>
+<w:hdr xmlns:wpc="http://schemas.microsoft.com/office/word/2010/wordprocessingCanvas" xmlns:cx="http://schemas.microsoft.com/office/drawing/2014/chartex" xmlns:cx1="http://schemas.microsoft.com/office/drawing/2015/9/8/chartex" xmlns:cx2="http://schemas.microsoft.com/office/drawing/2015/10/21/chartex" xmlns:cx3="http://schemas.microsoft.com/office/drawing/2016/5/9/chartex" xmlns:cx4="http://schemas.microsoft.com/office/drawing/2016/5/10/chartex" xmlns:cx5="http://schemas.microsoft.com/office/drawing/2016/5/11/chartex" xmlns:cx6="http://schemas.microsoft.com/office/drawing/2016/5/12/chartex" xmlns:cx7="http://schemas.microsoft.com/office/drawing/2016/5/13/chartex" xmlns:cx8="http://schemas.microsoft.com/office/drawing/2016/5/14/chartex" xmlns:mc="http://schemas.openxmlformats.org/markup-compatibility/2006" xmlns:aink="http://schemas.microsoft.com/office/drawing/2016/ink" xmlns:am3d="http://schemas.microsoft.com/office/drawing/2017/model3d" xmlns:o="urn:schemas-microsoft-com:office:office" xmlns:r="http://schemas.openxmlformats.org/officeDocument/2006/relationships" xmlns:m="http://schemas.openxmlformats.org/officeDocument/2006/math" xmlns:v="urn:schemas-microsoft-com:vml" xmlns:wp14="http://schemas.microsoft.com/office/word/2010/wordprocessingDrawing" xmlns:wp="http://schemas.openxmlformats.org/drawingml/2006/wordprocessingDrawing" xmlns:w10="urn:schemas-microsoft-com:office:word" xmlns:w="http://schemas.openxmlformats.org/wordprocessingml/2006/main" xmlns:w14="http://schemas.microsoft.com/office/word/2010/wordml" xmlns:w15="http://schemas.microsoft.com/office/word/2012/wordml" xmlns:w16cex="http://schemas.microsoft.com/office/word/2018/wordml/cex" xmlns:w16cid="http://schemas.microsoft.com/office/word/2016/wordml/cid" xmlns:w16="http://schemas.microsoft.com/office/word/2018/wordml" xmlns:w16sdtdh="http://schemas.microsoft.com/office/word/2020/wordml/sdtdatahash" xmlns:w16se="http://schemas.microsoft.com/office/word/2015/wordml/symex" xmlns:wpg="http://schemas.microsoft.com/office/word/2010/wordprocessingGroup" xmlns:wpi="http://schemas.microsoft.com/office/word/2010/wordprocessingInk" xmlns:wne="http://schemas.microsoft.com/office/word/2006/wordml" xmlns:wps="http://schemas.microsoft.com/office/word/2010/wordprocessingShape" mc:Ignorable="w14 w15 w16se w16cid w16 w16cex w16sdtdh wp14">
+  <w:p>
+    <w:pPr>
+      <w:pStyle w:val="Kopfzeile"/>
+    </w:pPr>
+  </w:p>
+</w:hdr>
+</file>
+
+<file path=word/header9.xml><?xml version="1.0" encoding="utf-8"?>
 <w:hdr xmlns:wpc="http://schemas.microsoft.com/office/word/2010/wordprocessingCanvas" xmlns:cx="http://schemas.microsoft.com/office/drawing/2014/chartex" xmlns:cx1="http://schemas.microsoft.com/office/drawing/2015/9/8/chartex" xmlns:cx2="http://schemas.microsoft.com/office/drawing/2015/10/21/chartex" xmlns:cx3="http://schemas.microsoft.com/office/drawing/2016/5/9/chartex" xmlns:cx4="http://schemas.microsoft.com/office/drawing/2016/5/10/chartex" xmlns:cx5="http://schemas.microsoft.com/office/drawing/2016/5/11/chartex" xmlns:cx6="http://schemas.microsoft.com/office/drawing/2016/5/12/chartex" xmlns:cx7="http://schemas.microsoft.com/office/drawing/2016/5/13/chartex" xmlns:cx8="http://schemas.microsoft.com/office/drawing/2016/5/14/chartex" xmlns:mc="http://schemas.openxmlformats.org/markup-compatibility/2006" xmlns:aink="http://schemas.microsoft.com/office/drawing/2016/ink" xmlns:am3d="http://schemas.microsoft.com/office/drawing/2017/model3d" xmlns:o="urn:schemas-microsoft-com:office:office" xmlns:r="http://schemas.openxmlformats.org/officeDocument/2006/relationships" xmlns:m="http://schemas.openxmlformats.org/officeDocument/2006/math" xmlns:v="urn:schemas-microsoft-com:vml" xmlns:wp14="http://schemas.microsoft.com/office/word/2010/wordprocessingDrawing" xmlns:wp="http://schemas.openxmlformats.org/drawingml/2006/wordprocessingDrawing" xmlns:w10="urn:schemas-microsoft-com:office:word" xmlns:w="http://schemas.openxmlformats.org/wordprocessingml/2006/main" xmlns:w14="http://schemas.microsoft.com/office/word/2010/wordml" xmlns:w15="http://schemas.microsoft.com/office/word/2012/wordml" xmlns:w16cex="http://schemas.microsoft.com/office/word/2018/wordml/cex" xmlns:w16cid="http://schemas.microsoft.com/office/word/2016/wordml/cid" xmlns:w16="http://schemas.microsoft.com/office/word/2018/wordml" xmlns:w16sdtdh="http://schemas.microsoft.com/office/word/2020/wordml/sdtdatahash" xmlns:w16se="http://schemas.microsoft.com/office/word/2015/wordml/symex" xmlns:wpg="http://schemas.microsoft.com/office/word/2010/wordprocessingGroup" xmlns:wpi="http://schemas.microsoft.com/office/word/2010/wordprocessingInk" xmlns:wne="http://schemas.microsoft.com/office/word/2006/wordml" xmlns:wps="http://schemas.microsoft.com/office/word/2010/wordprocessingShape" mc:Ignorable="w14 w15 w16se w16cid w16 w16cex w16sdtdh wp14">
   <w:p>
     <w:pPr>

</xml_diff>